<commit_message>
Added Story Boards and Updated Minutes
</commit_message>
<xml_diff>
--- a/doc/Team Meeting Minutes.docx
+++ b/doc/Team Meeting Minutes.docx
@@ -243,21 +243,7 @@
         <w:rPr>
           <w:rFonts w:ascii="Times New Roman" w:hAnsi="Times New Roman" w:cs="Times New Roman"/>
         </w:rPr>
-        <w:t xml:space="preserve">3:38-Began working on CRC cards (Eric, Marcus, Sarah, </w:t>
-      </w:r>
-      <w:proofErr w:type="spellStart"/>
-      <w:r>
-        <w:rPr>
-          <w:rFonts w:ascii="Times New Roman" w:hAnsi="Times New Roman" w:cs="Times New Roman"/>
-        </w:rPr>
-        <w:t>Zhiyuan</w:t>
-      </w:r>
-      <w:proofErr w:type="spellEnd"/>
-      <w:r>
-        <w:rPr>
-          <w:rFonts w:ascii="Times New Roman" w:hAnsi="Times New Roman" w:cs="Times New Roman"/>
-        </w:rPr>
-        <w:t>)</w:t>
+        <w:t>3:38-Began working on CRC cards (Eric, Marcus, Sarah, Zhiyuan)</w:t>
       </w:r>
     </w:p>
     <w:p>
@@ -403,6 +389,32 @@
           <w:rFonts w:ascii="Times New Roman" w:hAnsi="Times New Roman" w:cs="Times New Roman"/>
         </w:rPr>
         <w:t>11:13-Began working on refining player profiles</w:t>
+      </w:r>
+    </w:p>
+    <w:p>
+      <w:pPr>
+        <w:rPr>
+          <w:rFonts w:ascii="Times New Roman" w:hAnsi="Times New Roman" w:cs="Times New Roman"/>
+        </w:rPr>
+      </w:pPr>
+      <w:r>
+        <w:rPr>
+          <w:rFonts w:ascii="Times New Roman" w:hAnsi="Times New Roman" w:cs="Times New Roman"/>
+        </w:rPr>
+        <w:t>11:30-Began working on storyboards</w:t>
+      </w:r>
+    </w:p>
+    <w:p>
+      <w:pPr>
+        <w:rPr>
+          <w:rFonts w:ascii="Times New Roman" w:hAnsi="Times New Roman" w:cs="Times New Roman"/>
+        </w:rPr>
+      </w:pPr>
+      <w:r>
+        <w:rPr>
+          <w:rFonts w:ascii="Times New Roman" w:hAnsi="Times New Roman" w:cs="Times New Roman"/>
+        </w:rPr>
+        <w:t>1:00-Finished Storyboards</w:t>
       </w:r>
     </w:p>
     <w:sectPr>

</xml_diff>